<commit_message>
add error to test raport
</commit_message>
<xml_diff>
--- a/documents/test_raport.docx
+++ b/documents/test_raport.docx
@@ -3096,7 +3096,19 @@
         <w:rPr>
           <w:color w:val="000000"/>
         </w:rPr>
-        <w:t>wnym nar</w:t>
+        <w:t>wnym</w:t>
+      </w:r>
+      <w:r>
+        <w:rPr>
+          <w:color w:val="000000"/>
+        </w:rPr>
+        <w:t>i</w:t>
+      </w:r>
+      <w:r>
+        <w:rPr>
+          <w:color w:val="000000"/>
+        </w:rPr>
+        <w:t xml:space="preserve"> nar</w:t>
       </w:r>
       <w:r>
         <w:rPr>
@@ -3122,38 +3134,24 @@
         <w:rPr>
           <w:color w:val="000000"/>
         </w:rPr>
-        <w:t>em jest</w:t>
+        <w:t>ami</w:t>
+      </w:r>
+      <w:r>
+        <w:rPr>
+          <w:color w:val="000000"/>
+        </w:rPr>
+        <w:t xml:space="preserve"> </w:t>
+      </w:r>
+      <w:r>
+        <w:rPr>
+          <w:color w:val="000000"/>
+        </w:rPr>
+        <w:t>są</w:t>
       </w:r>
       <w:r>
         <w:rPr>
           <w:color w:val="000000"/>
           <w:spacing w:val="-3"/>
-        </w:rPr>
-        <w:t xml:space="preserve"> </w:t>
-      </w:r>
-      <w:r>
-        <w:rPr>
-          <w:color w:val="000000"/>
-        </w:rPr>
-        <w:t>fra</w:t>
-      </w:r>
-      <w:r>
-        <w:rPr>
-          <w:color w:val="000000"/>
-          <w:spacing w:val="1"/>
-        </w:rPr>
-        <w:t>me</w:t>
-      </w:r>
-      <w:r>
-        <w:rPr>
-          <w:color w:val="000000"/>
-        </w:rPr>
-        <w:t>work</w:t>
-      </w:r>
-      <w:r>
-        <w:rPr>
-          <w:color w:val="000000"/>
-          <w:spacing w:val="-1"/>
         </w:rPr>
         <w:t xml:space="preserve"> </w:t>
       </w:r>
@@ -3164,7 +3162,7 @@
           <w:color w:val="000000"/>
           <w:spacing w:val="-3"/>
         </w:rPr>
-        <w:t>Junit</w:t>
+        <w:t>JU</w:t>
       </w:r>
       <w:r>
         <w:rPr>
@@ -3173,7 +3171,7 @@
           <w:color w:val="000000"/>
           <w:spacing w:val="-3"/>
         </w:rPr>
-        <w:t>5</w:t>
+        <w:t>nit</w:t>
       </w:r>
       <w:r>
         <w:rPr>
@@ -3182,7 +3180,16 @@
           <w:color w:val="000000"/>
           <w:spacing w:val="-3"/>
         </w:rPr>
-        <w:t xml:space="preserve"> oraz SpringTest</w:t>
+        <w:t xml:space="preserve">, </w:t>
+      </w:r>
+      <w:r>
+        <w:rPr>
+          <w:i/>
+          <w:iCs/>
+          <w:color w:val="000000"/>
+          <w:spacing w:val="-3"/>
+        </w:rPr>
+        <w:t>SpringTest</w:t>
       </w:r>
       <w:r>
         <w:rPr>
@@ -3193,6 +3200,12 @@
       <w:r>
         <w:rPr>
           <w:color w:val="000000"/>
+        </w:rPr>
+        <w:t xml:space="preserve"> Postman,</w:t>
+      </w:r>
+      <w:r>
+        <w:rPr>
+          <w:color w:val="000000"/>
           <w:spacing w:val="-4"/>
         </w:rPr>
         <w:t xml:space="preserve"> </w:t>
@@ -3208,7 +3221,14 @@
           <w:color w:val="000000"/>
           <w:spacing w:val="-1"/>
         </w:rPr>
-        <w:t>tóry p</w:t>
+        <w:t>tóre</w:t>
+      </w:r>
+      <w:r>
+        <w:rPr>
+          <w:color w:val="000000"/>
+          <w:spacing w:val="-1"/>
+        </w:rPr>
+        <w:t xml:space="preserve"> p</w:t>
       </w:r>
       <w:r>
         <w:rPr>
@@ -3234,7 +3254,7 @@
         <w:rPr>
           <w:color w:val="000000"/>
         </w:rPr>
-        <w:t>ada</w:t>
+        <w:t>adą</w:t>
       </w:r>
       <w:r>
         <w:rPr>
@@ -4286,20 +4306,14 @@
           <w:color w:val="000000"/>
           <w:spacing w:val="-1"/>
         </w:rPr>
-        <w:t xml:space="preserve"> n</w:t>
-      </w:r>
-      <w:r>
-        <w:rPr>
-          <w:color w:val="000000"/>
-        </w:rPr>
-        <w:t>a</w:t>
-      </w:r>
-      <w:r>
-        <w:rPr>
-          <w:color w:val="000000"/>
-          <w:spacing w:val="-1"/>
-        </w:rPr>
-        <w:t xml:space="preserve"> o</w:t>
+        <w:t xml:space="preserve"> </w:t>
+      </w:r>
+      <w:r>
+        <w:rPr>
+          <w:color w:val="000000"/>
+          <w:spacing w:val="-1"/>
+        </w:rPr>
+        <w:t>o</w:t>
       </w:r>
       <w:r>
         <w:rPr>
@@ -8434,8 +8448,20 @@
           <w:sz w:val="24"/>
           <w:szCs w:val="24"/>
         </w:rPr>
-        <w:t>Możliwość wpisać puste imienie</w:t>
-      </w:r>
+        <w:t>Możliw</w:t>
+      </w:r>
+      <w:r>
+        <w:rPr>
+          <w:color w:val="000000"/>
+          <w:spacing w:val="-1"/>
+          <w:w w:val="99"/>
+          <w:sz w:val="24"/>
+          <w:szCs w:val="24"/>
+        </w:rPr>
+        <w:t>ość wpisać puste imie</w:t>
+      </w:r>
+      <w:bookmarkStart w:id="0" w:name="_GoBack"/>
+      <w:bookmarkEnd w:id="0"/>
       <w:r>
         <w:rPr>
           <w:color w:val="000000"/>
@@ -10629,8 +10655,6 @@
           <w:color w:val="000000"/>
         </w:rPr>
       </w:pPr>
-      <w:bookmarkStart w:id="0" w:name="_GoBack"/>
-      <w:bookmarkEnd w:id="0"/>
     </w:p>
     <w:sectPr>
       <w:pgSz w:w="11906" w:h="16838"/>

</xml_diff>